<commit_message>
Zwischenstand_14.05_16.10.2024; Hangman läuft; Kommentare unvollständig
</commit_message>
<xml_diff>
--- a/Projekt Hangman Dokumentation.docx
+++ b/Projekt Hangman Dokumentation.docx
@@ -7,13 +7,8 @@
         <w:pStyle w:val="berschrift1"/>
       </w:pPr>
       <w:r>
-        <w:t xml:space="preserve">Projekt </w:t>
-      </w:r>
-      <w:proofErr w:type="spellStart"/>
-      <w:r>
-        <w:t>Hangman</w:t>
-      </w:r>
-      <w:proofErr w:type="spellEnd"/>
+        <w:t>Projekt Hangman</w:t>
+      </w:r>
       <w:r>
         <w:t xml:space="preserve"> Dokumentation</w:t>
       </w:r>
@@ -28,15 +23,7 @@
     </w:p>
     <w:p>
       <w:r>
-        <w:t xml:space="preserve">Ziel ist es, ein funktionierendes </w:t>
-      </w:r>
-      <w:proofErr w:type="spellStart"/>
-      <w:r>
-        <w:t>Hangman</w:t>
-      </w:r>
-      <w:proofErr w:type="spellEnd"/>
-      <w:r>
-        <w:t>-Spiel im Sinne des vorgegebenen Flussdiagramms zu erstellen und allenfalls noch Erweiterungen umzusetzen.</w:t>
+        <w:t>Ziel ist es, ein funktionierendes Hangman-Spiel im Sinne des vorgegebenen Flussdiagramms zu erstellen und allenfalls noch Erweiterungen umzusetzen.</w:t>
       </w:r>
     </w:p>
     <w:p>
@@ -49,6 +36,9 @@
     </w:p>
     <w:p>
       <w:r>
+        <w:rPr>
+          <w:noProof/>
+        </w:rPr>
         <w:drawing>
           <wp:anchor distT="0" distB="0" distL="114300" distR="114300" simplePos="0" relativeHeight="251658240" behindDoc="0" locked="0" layoutInCell="1" allowOverlap="1" wp14:anchorId="68860428" wp14:editId="51489D72">
             <wp:simplePos x="0" y="0"/>
@@ -100,15 +90,7 @@
         </w:drawing>
       </w:r>
       <w:r>
-        <w:t>Zur Umsetzung habe ich nun ein Struktogramm erstellt. Ich werde vorerst sicherlich die ASCII-</w:t>
-      </w:r>
-      <w:proofErr w:type="spellStart"/>
-      <w:r>
-        <w:t>Hangmans</w:t>
-      </w:r>
-      <w:proofErr w:type="spellEnd"/>
-      <w:r>
-        <w:t xml:space="preserve"> verwenden und allenfalls später noch mit Turtle das ganze umsetzen. </w:t>
+        <w:t xml:space="preserve">Zur Umsetzung habe ich nun ein Struktogramm erstellt. Ich werde vorerst sicherlich die ASCII-Hangmans verwenden und allenfalls später noch mit Turtle das ganze umsetzen. </w:t>
       </w:r>
     </w:p>
     <w:p/>
@@ -151,15 +133,7 @@
         <w:t>:</w:t>
       </w:r>
       <w:r>
-        <w:t xml:space="preserve"> Alles in </w:t>
-      </w:r>
-      <w:proofErr w:type="spellStart"/>
-      <w:r>
-        <w:t>main</w:t>
-      </w:r>
-      <w:proofErr w:type="spellEnd"/>
-      <w:r>
-        <w:t xml:space="preserve"> einfügen und dann sep</w:t>
+        <w:t xml:space="preserve"> Alles in main einfügen und dann sep</w:t>
       </w:r>
       <w:r>
         <w:t>a</w:t>
@@ -168,6 +142,9 @@
         <w:t xml:space="preserve">rate Methode im Sinne dieser Abbildung </w:t>
       </w:r>
       <w:r>
+        <w:rPr>
+          <w:noProof/>
+        </w:rPr>
         <w:drawing>
           <wp:inline distT="0" distB="0" distL="0" distR="0" wp14:anchorId="73F2CD87" wp14:editId="391ACC85">
             <wp:extent cx="5760720" cy="853440"/>
@@ -218,29 +195,8 @@
       </w:r>
     </w:p>
     <w:p>
-      <w:proofErr w:type="spellStart"/>
-      <w:r>
-        <w:t>if</w:t>
-      </w:r>
-      <w:proofErr w:type="spellEnd"/>
-      <w:r>
-        <w:t xml:space="preserve"> </w:t>
-      </w:r>
-      <w:proofErr w:type="spellStart"/>
-      <w:r>
-        <w:t>loesungsWort.find</w:t>
-      </w:r>
-      <w:proofErr w:type="spellEnd"/>
-      <w:r>
-        <w:t>(</w:t>
-      </w:r>
-      <w:proofErr w:type="spellStart"/>
-      <w:r>
-        <w:t>guess</w:t>
-      </w:r>
-      <w:proofErr w:type="spellEnd"/>
-      <w:r>
-        <w:t xml:space="preserve">) &gt;= 0: </w:t>
+      <w:r>
+        <w:t xml:space="preserve">if loesungsWort.find(guess) &gt;= 0: </w:t>
       </w:r>
     </w:p>
     <w:p>
@@ -268,26 +224,15 @@
         <w:t xml:space="preserve"> </w:t>
       </w:r>
       <w:r>
-        <w:t xml:space="preserve">Mit folgender Methode in einer </w:t>
-      </w:r>
-      <w:proofErr w:type="spellStart"/>
-      <w:r>
-        <w:t>if</w:t>
-      </w:r>
-      <w:proofErr w:type="spellEnd"/>
-      <w:r>
-        <w:t xml:space="preserve"> </w:t>
-      </w:r>
-      <w:proofErr w:type="spellStart"/>
-      <w:r>
-        <w:t>true</w:t>
-      </w:r>
-      <w:proofErr w:type="spellEnd"/>
-      <w:r>
-        <w:t xml:space="preserve"> Bedingung arbeiten</w:t>
-      </w:r>
-    </w:p>
-    <w:p>
+        <w:t>Mit folgender Methode in einer if true Bedingung arbeiten</w:t>
+      </w:r>
+    </w:p>
+    <w:p>
+      <w:pPr>
+        <w:rPr>
+          <w:lang w:val="en-US"/>
+        </w:rPr>
+      </w:pPr>
       <w:r>
         <w:rPr>
           <w:b/>
@@ -295,48 +240,37 @@
         </w:rPr>
         <w:t xml:space="preserve"> </w:t>
       </w:r>
-      <w:proofErr w:type="spellStart"/>
-      <w:r>
-        <w:t>Bool</w:t>
-      </w:r>
-      <w:proofErr w:type="spellEnd"/>
-      <w:r>
-        <w:t xml:space="preserve"> </w:t>
-      </w:r>
-      <w:proofErr w:type="spellStart"/>
-      <w:proofErr w:type="gramStart"/>
-      <w:r>
-        <w:t>IstErraten</w:t>
-      </w:r>
-      <w:proofErr w:type="spellEnd"/>
-      <w:r>
-        <w:t>(</w:t>
-      </w:r>
-      <w:proofErr w:type="gramEnd"/>
-      <w:r>
-        <w:t xml:space="preserve">): </w:t>
-      </w:r>
-    </w:p>
-    <w:p>
-      <w:r>
-        <w:tab/>
-      </w:r>
-      <w:proofErr w:type="spellStart"/>
-      <w:r>
-        <w:t>counter</w:t>
-      </w:r>
-      <w:proofErr w:type="spellEnd"/>
-      <w:r>
-        <w:t xml:space="preserve"> = 0</w:t>
-      </w:r>
-    </w:p>
-    <w:p>
-      <w:pPr>
-        <w:rPr>
-          <w:lang w:val="en-US"/>
-        </w:rPr>
-      </w:pPr>
-      <w:r>
+      <w:r>
+        <w:rPr>
+          <w:lang w:val="en-US"/>
+        </w:rPr>
+        <w:t xml:space="preserve">Bool IstErraten(): </w:t>
+      </w:r>
+    </w:p>
+    <w:p>
+      <w:pPr>
+        <w:rPr>
+          <w:lang w:val="en-US"/>
+        </w:rPr>
+      </w:pPr>
+      <w:r>
+        <w:rPr>
+          <w:lang w:val="en-US"/>
+        </w:rPr>
+        <w:tab/>
+        <w:t>counter = 0</w:t>
+      </w:r>
+    </w:p>
+    <w:p>
+      <w:pPr>
+        <w:rPr>
+          <w:lang w:val="en-US"/>
+        </w:rPr>
+      </w:pPr>
+      <w:r>
+        <w:rPr>
+          <w:lang w:val="en-US"/>
+        </w:rPr>
         <w:tab/>
       </w:r>
       <w:r>
@@ -345,14 +279,12 @@
         </w:rPr>
         <w:t xml:space="preserve">for </w:t>
       </w:r>
-      <w:proofErr w:type="spellStart"/>
       <w:r>
         <w:rPr>
           <w:lang w:val="en-US"/>
         </w:rPr>
         <w:t>i</w:t>
       </w:r>
-      <w:proofErr w:type="spellEnd"/>
       <w:r>
         <w:rPr>
           <w:lang w:val="en-US"/>
@@ -363,85 +295,29 @@
         <w:rPr>
           <w:lang w:val="en-US"/>
         </w:rPr>
-        <w:t xml:space="preserve"> (</w:t>
-      </w:r>
-      <w:proofErr w:type="spellStart"/>
-      <w:r>
-        <w:rPr>
-          <w:lang w:val="en-US"/>
-        </w:rPr>
-        <w:t>len</w:t>
-      </w:r>
-      <w:proofErr w:type="spellEnd"/>
-      <w:r>
-        <w:rPr>
-          <w:lang w:val="en-US"/>
-        </w:rPr>
-        <w:t>(</w:t>
-      </w:r>
-      <w:proofErr w:type="spellStart"/>
-      <w:r>
-        <w:rPr>
-          <w:lang w:val="en-US"/>
-        </w:rPr>
-        <w:t>loesungsWort</w:t>
-      </w:r>
-      <w:proofErr w:type="spellEnd"/>
-      <w:r>
-        <w:rPr>
-          <w:lang w:val="en-US"/>
-        </w:rPr>
-        <w:t>)):</w:t>
-      </w:r>
-    </w:p>
-    <w:p>
-      <w:pPr>
-        <w:rPr>
-          <w:sz w:val="22"/>
-          <w:szCs w:val="22"/>
-          <w:lang w:val="en-US"/>
-        </w:rPr>
-      </w:pPr>
-      <w:r>
-        <w:rPr>
-          <w:lang w:val="en-US"/>
-        </w:rPr>
-        <w:tab/>
-      </w:r>
-      <w:r>
-        <w:rPr>
-          <w:lang w:val="en-US"/>
-        </w:rPr>
-        <w:tab/>
-        <w:t xml:space="preserve">if </w:t>
-      </w:r>
-      <w:proofErr w:type="spellStart"/>
-      <w:r>
-        <w:rPr>
-          <w:lang w:val="en-US"/>
-        </w:rPr>
-        <w:t>loesungsWort.find</w:t>
-      </w:r>
-      <w:proofErr w:type="spellEnd"/>
-      <w:r>
-        <w:rPr>
-          <w:lang w:val="en-US"/>
-        </w:rPr>
-        <w:t>(guesses[</w:t>
-      </w:r>
-      <w:proofErr w:type="spellStart"/>
-      <w:r>
-        <w:rPr>
-          <w:lang w:val="en-US"/>
-        </w:rPr>
-        <w:t>i</w:t>
-      </w:r>
-      <w:proofErr w:type="spellEnd"/>
-      <w:r>
-        <w:rPr>
-          <w:lang w:val="en-US"/>
-        </w:rPr>
-        <w:t>]</w:t>
+        <w:t xml:space="preserve"> (len(loesungsWort)):</w:t>
+      </w:r>
+    </w:p>
+    <w:p>
+      <w:pPr>
+        <w:rPr>
+          <w:sz w:val="22"/>
+          <w:szCs w:val="22"/>
+          <w:lang w:val="en-US"/>
+        </w:rPr>
+      </w:pPr>
+      <w:r>
+        <w:rPr>
+          <w:lang w:val="en-US"/>
+        </w:rPr>
+        <w:tab/>
+      </w:r>
+      <w:r>
+        <w:rPr>
+          <w:lang w:val="en-US"/>
+        </w:rPr>
+        <w:tab/>
+        <w:t>if loesungsWort.find(guesses[i]</w:t>
       </w:r>
       <w:r>
         <w:rPr>
@@ -507,68 +383,37 @@
           <w:lang w:val="en-US"/>
         </w:rPr>
         <w:tab/>
-        <w:t xml:space="preserve">if counter == </w:t>
-      </w:r>
-      <w:proofErr w:type="spellStart"/>
-      <w:r>
-        <w:rPr>
-          <w:sz w:val="22"/>
-          <w:szCs w:val="22"/>
-          <w:lang w:val="en-US"/>
-        </w:rPr>
-        <w:t>len</w:t>
-      </w:r>
-      <w:proofErr w:type="spellEnd"/>
-      <w:r>
-        <w:rPr>
-          <w:sz w:val="22"/>
-          <w:szCs w:val="22"/>
-          <w:lang w:val="en-US"/>
-        </w:rPr>
-        <w:t>(</w:t>
-      </w:r>
-      <w:proofErr w:type="spellStart"/>
-      <w:r>
-        <w:rPr>
-          <w:sz w:val="22"/>
-          <w:szCs w:val="22"/>
-          <w:lang w:val="en-US"/>
-        </w:rPr>
-        <w:t>loesungsWort</w:t>
-      </w:r>
-      <w:proofErr w:type="spellEnd"/>
-      <w:r>
-        <w:rPr>
-          <w:sz w:val="22"/>
-          <w:szCs w:val="22"/>
-          <w:lang w:val="en-US"/>
-        </w:rPr>
-        <w:t>):</w:t>
-      </w:r>
-    </w:p>
-    <w:p>
-      <w:pPr>
-        <w:rPr>
-          <w:sz w:val="22"/>
-          <w:szCs w:val="22"/>
-          <w:lang w:val="en-US"/>
-        </w:rPr>
-      </w:pPr>
-      <w:r>
-        <w:rPr>
-          <w:sz w:val="22"/>
-          <w:szCs w:val="22"/>
-          <w:lang w:val="en-US"/>
-        </w:rPr>
-        <w:tab/>
-      </w:r>
-      <w:r>
-        <w:rPr>
-          <w:sz w:val="22"/>
-          <w:szCs w:val="22"/>
-          <w:lang w:val="en-US"/>
-        </w:rPr>
-        <w:tab/>
+        <w:t>if counter == len(loesungsWort):</w:t>
+      </w:r>
+    </w:p>
+    <w:p>
+      <w:pPr>
+        <w:rPr>
+          <w:sz w:val="22"/>
+          <w:szCs w:val="22"/>
+        </w:rPr>
+      </w:pPr>
+      <w:r>
+        <w:rPr>
+          <w:sz w:val="22"/>
+          <w:szCs w:val="22"/>
+          <w:lang w:val="en-US"/>
+        </w:rPr>
+        <w:tab/>
+      </w:r>
+      <w:r>
+        <w:rPr>
+          <w:sz w:val="22"/>
+          <w:szCs w:val="22"/>
+          <w:lang w:val="en-US"/>
+        </w:rPr>
+        <w:tab/>
+      </w:r>
+      <w:r>
+        <w:rPr>
+          <w:sz w:val="22"/>
+          <w:szCs w:val="22"/>
+        </w:rPr>
         <w:t>return true</w:t>
       </w:r>
     </w:p>
@@ -577,14 +422,12 @@
         <w:rPr>
           <w:sz w:val="22"/>
           <w:szCs w:val="22"/>
-          <w:lang w:val="en-US"/>
-        </w:rPr>
-      </w:pPr>
-      <w:r>
-        <w:rPr>
-          <w:sz w:val="22"/>
-          <w:szCs w:val="22"/>
-          <w:lang w:val="en-US"/>
+        </w:rPr>
+      </w:pPr>
+      <w:r>
+        <w:rPr>
+          <w:sz w:val="22"/>
+          <w:szCs w:val="22"/>
         </w:rPr>
         <w:tab/>
         <w:t>else:</w:t>
@@ -595,25 +438,409 @@
         <w:rPr>
           <w:sz w:val="22"/>
           <w:szCs w:val="22"/>
-          <w:lang w:val="en-US"/>
-        </w:rPr>
-      </w:pPr>
-      <w:r>
-        <w:rPr>
-          <w:sz w:val="22"/>
-          <w:szCs w:val="22"/>
-          <w:lang w:val="en-US"/>
-        </w:rPr>
-        <w:tab/>
-      </w:r>
-      <w:r>
-        <w:rPr>
-          <w:sz w:val="22"/>
-          <w:szCs w:val="22"/>
-          <w:lang w:val="en-US"/>
+        </w:rPr>
+      </w:pPr>
+      <w:r>
+        <w:rPr>
+          <w:sz w:val="22"/>
+          <w:szCs w:val="22"/>
+        </w:rPr>
+        <w:tab/>
+      </w:r>
+      <w:r>
+        <w:rPr>
+          <w:sz w:val="22"/>
+          <w:szCs w:val="22"/>
         </w:rPr>
         <w:tab/>
         <w:t>return false</w:t>
+      </w:r>
+    </w:p>
+    <w:p>
+      <w:pPr>
+        <w:rPr>
+          <w:sz w:val="22"/>
+          <w:szCs w:val="22"/>
+        </w:rPr>
+      </w:pPr>
+      <w:r>
+        <w:rPr>
+          <w:sz w:val="22"/>
+          <w:szCs w:val="22"/>
+        </w:rPr>
+        <w:t>Zwischenstandsfazit:</w:t>
+      </w:r>
+      <w:r>
+        <w:rPr>
+          <w:sz w:val="22"/>
+          <w:szCs w:val="22"/>
+        </w:rPr>
+        <w:t xml:space="preserve"> Planung bereits weit fortgeschritten</w:t>
+      </w:r>
+      <w:r>
+        <w:rPr>
+          <w:sz w:val="22"/>
+          <w:szCs w:val="22"/>
+        </w:rPr>
+        <w:t>. Nun geht es weiter damit, das Struktogramm zu analysieren und Pseudecode finden und dahinterliegendes Problem beheben (Bspw. Methode für Grafik-Output definieren)</w:t>
+      </w:r>
+    </w:p>
+    <w:p>
+      <w:pPr>
+        <w:rPr>
+          <w:sz w:val="22"/>
+          <w:szCs w:val="22"/>
+        </w:rPr>
+      </w:pPr>
+      <w:r>
+        <w:rPr>
+          <w:sz w:val="22"/>
+          <w:szCs w:val="22"/>
+        </w:rPr>
+        <w:t>#Methode für wie viele Buchstaben bereits erraten wurden</w:t>
+      </w:r>
+    </w:p>
+    <w:p>
+      <w:pPr>
+        <w:rPr>
+          <w:sz w:val="22"/>
+          <w:szCs w:val="22"/>
+        </w:rPr>
+      </w:pPr>
+      <w:r>
+        <w:rPr>
+          <w:sz w:val="22"/>
+          <w:szCs w:val="22"/>
+        </w:rPr>
+        <w:t>Int wieVieleBuchstabenErraten():</w:t>
+      </w:r>
+    </w:p>
+    <w:p>
+      <w:pPr>
+        <w:rPr>
+          <w:lang w:val="en-US"/>
+        </w:rPr>
+      </w:pPr>
+      <w:r>
+        <w:rPr>
+          <w:lang w:val="en-US"/>
+        </w:rPr>
+        <w:t>counter = 0</w:t>
+      </w:r>
+    </w:p>
+    <w:p>
+      <w:pPr>
+        <w:rPr>
+          <w:lang w:val="en-US"/>
+        </w:rPr>
+      </w:pPr>
+      <w:r>
+        <w:rPr>
+          <w:lang w:val="en-US"/>
+        </w:rPr>
+        <w:tab/>
+      </w:r>
+      <w:r>
+        <w:rPr>
+          <w:lang w:val="en-US"/>
+        </w:rPr>
+        <w:t>for i in range(len(loesungsWort)):</w:t>
+      </w:r>
+    </w:p>
+    <w:p>
+      <w:pPr>
+        <w:rPr>
+          <w:sz w:val="22"/>
+          <w:szCs w:val="22"/>
+          <w:lang w:val="en-US"/>
+        </w:rPr>
+      </w:pPr>
+      <w:r>
+        <w:rPr>
+          <w:lang w:val="en-US"/>
+        </w:rPr>
+        <w:tab/>
+      </w:r>
+      <w:r>
+        <w:rPr>
+          <w:lang w:val="en-US"/>
+        </w:rPr>
+        <w:tab/>
+        <w:t>if loesungsWort.find(guesses[i]</w:t>
+      </w:r>
+      <w:r>
+        <w:rPr>
+          <w:lang w:val="en-US"/>
+        </w:rPr>
+        <w:t xml:space="preserve">) </w:t>
+      </w:r>
+      <w:r>
+        <w:rPr>
+          <w:sz w:val="22"/>
+          <w:szCs w:val="22"/>
+          <w:lang w:val="en-US"/>
+        </w:rPr>
+        <w:t>&gt;= 0:</w:t>
+      </w:r>
+    </w:p>
+    <w:p>
+      <w:pPr>
+        <w:rPr>
+          <w:sz w:val="22"/>
+          <w:szCs w:val="22"/>
+          <w:lang w:val="en-US"/>
+        </w:rPr>
+      </w:pPr>
+      <w:r>
+        <w:rPr>
+          <w:sz w:val="22"/>
+          <w:szCs w:val="22"/>
+          <w:lang w:val="en-US"/>
+        </w:rPr>
+        <w:tab/>
+      </w:r>
+      <w:r>
+        <w:rPr>
+          <w:sz w:val="22"/>
+          <w:szCs w:val="22"/>
+          <w:lang w:val="en-US"/>
+        </w:rPr>
+        <w:tab/>
+      </w:r>
+      <w:r>
+        <w:rPr>
+          <w:sz w:val="22"/>
+          <w:szCs w:val="22"/>
+          <w:lang w:val="en-US"/>
+        </w:rPr>
+        <w:tab/>
+        <w:t>counter += 1</w:t>
+      </w:r>
+    </w:p>
+    <w:p>
+      <w:pPr>
+        <w:rPr>
+          <w:sz w:val="22"/>
+          <w:szCs w:val="22"/>
+        </w:rPr>
+      </w:pPr>
+      <w:r>
+        <w:rPr>
+          <w:sz w:val="22"/>
+          <w:szCs w:val="22"/>
+        </w:rPr>
+        <w:tab/>
+        <w:t>return counter</w:t>
+      </w:r>
+    </w:p>
+    <w:p>
+      <w:pPr>
+        <w:rPr>
+          <w:sz w:val="22"/>
+          <w:szCs w:val="22"/>
+        </w:rPr>
+      </w:pPr>
+      <w:r>
+        <w:rPr>
+          <w:sz w:val="22"/>
+          <w:szCs w:val="22"/>
+        </w:rPr>
+        <w:t>String grafikOutput():</w:t>
+      </w:r>
+    </w:p>
+    <w:p>
+      <w:pPr>
+        <w:rPr>
+          <w:sz w:val="22"/>
+          <w:szCs w:val="22"/>
+        </w:rPr>
+      </w:pPr>
+      <w:r>
+        <w:rPr>
+          <w:sz w:val="22"/>
+          <w:szCs w:val="22"/>
+        </w:rPr>
+        <w:tab/>
+        <w:t>print(HANGMAN[lebenCount])</w:t>
+      </w:r>
+    </w:p>
+    <w:p>
+      <w:pPr>
+        <w:rPr>
+          <w:sz w:val="22"/>
+          <w:szCs w:val="22"/>
+          <w:lang w:val="en-US"/>
+        </w:rPr>
+      </w:pPr>
+      <w:r>
+        <w:rPr>
+          <w:sz w:val="22"/>
+          <w:szCs w:val="22"/>
+        </w:rPr>
+        <w:tab/>
+      </w:r>
+      <w:r>
+        <w:rPr>
+          <w:sz w:val="22"/>
+          <w:szCs w:val="22"/>
+          <w:lang w:val="en-US"/>
+        </w:rPr>
+        <w:t>for i in range(len(</w:t>
+      </w:r>
+      <w:r>
+        <w:rPr>
+          <w:sz w:val="22"/>
+          <w:szCs w:val="22"/>
+          <w:lang w:val="en-US"/>
+        </w:rPr>
+        <w:t>loesungsWort)):</w:t>
+      </w:r>
+    </w:p>
+    <w:p>
+      <w:pPr>
+        <w:rPr>
+          <w:sz w:val="22"/>
+          <w:szCs w:val="22"/>
+          <w:lang w:val="en-US"/>
+        </w:rPr>
+      </w:pPr>
+      <w:r>
+        <w:rPr>
+          <w:sz w:val="22"/>
+          <w:szCs w:val="22"/>
+          <w:lang w:val="en-US"/>
+        </w:rPr>
+        <w:tab/>
+      </w:r>
+      <w:r>
+        <w:rPr>
+          <w:sz w:val="22"/>
+          <w:szCs w:val="22"/>
+          <w:lang w:val="en-US"/>
+        </w:rPr>
+        <w:tab/>
+      </w:r>
+      <w:r>
+        <w:rPr>
+          <w:lang w:val="en-US"/>
+        </w:rPr>
+        <w:t>if loesungsWort.find(guesses[i]</w:t>
+      </w:r>
+      <w:r>
+        <w:rPr>
+          <w:lang w:val="en-US"/>
+        </w:rPr>
+        <w:t xml:space="preserve">) </w:t>
+      </w:r>
+      <w:r>
+        <w:rPr>
+          <w:sz w:val="22"/>
+          <w:szCs w:val="22"/>
+          <w:lang w:val="en-US"/>
+        </w:rPr>
+        <w:t xml:space="preserve">&gt;= </w:t>
+      </w:r>
+      <w:r>
+        <w:rPr>
+          <w:sz w:val="22"/>
+          <w:szCs w:val="22"/>
+          <w:lang w:val="en-US"/>
+        </w:rPr>
+        <w:t>1:</w:t>
+      </w:r>
+    </w:p>
+    <w:p>
+      <w:pPr>
+        <w:rPr>
+          <w:sz w:val="22"/>
+          <w:szCs w:val="22"/>
+          <w:lang w:val="en-US"/>
+        </w:rPr>
+      </w:pPr>
+      <w:r>
+        <w:rPr>
+          <w:sz w:val="22"/>
+          <w:szCs w:val="22"/>
+          <w:lang w:val="en-US"/>
+        </w:rPr>
+        <w:tab/>
+      </w:r>
+      <w:r>
+        <w:rPr>
+          <w:sz w:val="22"/>
+          <w:szCs w:val="22"/>
+          <w:lang w:val="en-US"/>
+        </w:rPr>
+        <w:tab/>
+      </w:r>
+      <w:r>
+        <w:rPr>
+          <w:sz w:val="22"/>
+          <w:szCs w:val="22"/>
+          <w:lang w:val="en-US"/>
+        </w:rPr>
+        <w:tab/>
+        <w:t>print guesses[i]</w:t>
+      </w:r>
+    </w:p>
+    <w:p>
+      <w:pPr>
+        <w:rPr>
+          <w:sz w:val="22"/>
+          <w:szCs w:val="22"/>
+          <w:lang w:val="en-US"/>
+        </w:rPr>
+      </w:pPr>
+      <w:r>
+        <w:rPr>
+          <w:sz w:val="22"/>
+          <w:szCs w:val="22"/>
+          <w:lang w:val="en-US"/>
+        </w:rPr>
+        <w:tab/>
+      </w:r>
+      <w:r>
+        <w:rPr>
+          <w:sz w:val="22"/>
+          <w:szCs w:val="22"/>
+          <w:lang w:val="en-US"/>
+        </w:rPr>
+        <w:tab/>
+        <w:t>else:</w:t>
+      </w:r>
+    </w:p>
+    <w:p>
+      <w:pPr>
+        <w:rPr>
+          <w:sz w:val="22"/>
+          <w:szCs w:val="22"/>
+          <w:lang w:val="en-US"/>
+        </w:rPr>
+      </w:pPr>
+      <w:r>
+        <w:rPr>
+          <w:sz w:val="22"/>
+          <w:szCs w:val="22"/>
+          <w:lang w:val="en-US"/>
+        </w:rPr>
+        <w:tab/>
+      </w:r>
+      <w:r>
+        <w:rPr>
+          <w:sz w:val="22"/>
+          <w:szCs w:val="22"/>
+          <w:lang w:val="en-US"/>
+        </w:rPr>
+        <w:tab/>
+      </w:r>
+      <w:r>
+        <w:rPr>
+          <w:sz w:val="22"/>
+          <w:szCs w:val="22"/>
+          <w:lang w:val="en-US"/>
+        </w:rPr>
+        <w:tab/>
+        <w:t>print(“_”)</w:t>
       </w:r>
     </w:p>
     <w:sectPr>
@@ -1026,6 +1253,7 @@
   <w:style w:type="paragraph" w:default="1" w:styleId="Standard">
     <w:name w:val="Normal"/>
     <w:qFormat/>
+    <w:rsid w:val="007A663A"/>
   </w:style>
   <w:style w:type="paragraph" w:styleId="berschrift1">
     <w:name w:val="heading 1"/>

</xml_diff>